<commit_message>
small changes in session notes
</commit_message>
<xml_diff>
--- a/sessionNotes/session3_category.docx
+++ b/sessionNotes/session3_category.docx
@@ -85,12 +85,44 @@
     </w:p>
     <w:p>
       <w:r>
-        <w:t xml:space="preserve">Identify capabilities and areas of potential instability of the “rest api todo list manager”. </w:t>
-      </w:r>
-    </w:p>
-    <w:p>
-      <w:r>
-        <w:t xml:space="preserve">Identify documented and undocumented “rest api todo list manager” capabilities. </w:t>
+        <w:t xml:space="preserve">Identify capabilities and areas of potential instability of the “rest </w:t>
+      </w:r>
+      <w:proofErr w:type="spellStart"/>
+      <w:r>
+        <w:t>api</w:t>
+      </w:r>
+      <w:proofErr w:type="spellEnd"/>
+      <w:r>
+        <w:t xml:space="preserve"> </w:t>
+      </w:r>
+      <w:proofErr w:type="spellStart"/>
+      <w:r>
+        <w:t>todo</w:t>
+      </w:r>
+      <w:proofErr w:type="spellEnd"/>
+      <w:r>
+        <w:t xml:space="preserve"> list manager”. </w:t>
+      </w:r>
+    </w:p>
+    <w:p>
+      <w:r>
+        <w:t xml:space="preserve">Identify documented and undocumented “rest </w:t>
+      </w:r>
+      <w:proofErr w:type="spellStart"/>
+      <w:r>
+        <w:t>api</w:t>
+      </w:r>
+      <w:proofErr w:type="spellEnd"/>
+      <w:r>
+        <w:t xml:space="preserve"> </w:t>
+      </w:r>
+      <w:proofErr w:type="spellStart"/>
+      <w:r>
+        <w:t>todo</w:t>
+      </w:r>
+      <w:proofErr w:type="spellEnd"/>
+      <w:r>
+        <w:t xml:space="preserve"> list manager” capabilities. </w:t>
       </w:r>
     </w:p>
     <w:p>
@@ -398,11 +430,19 @@
           <w:lang w:val="fr-FR"/>
         </w:rPr>
       </w:pPr>
+      <w:proofErr w:type="spellStart"/>
       <w:r>
         <w:rPr>
           <w:lang w:val="fr-FR"/>
         </w:rPr>
-        <w:t>MacOS Ventura</w:t>
+        <w:t>MacOS</w:t>
+      </w:r>
+      <w:proofErr w:type="spellEnd"/>
+      <w:r>
+        <w:rPr>
+          <w:lang w:val="fr-FR"/>
+        </w:rPr>
+        <w:t xml:space="preserve"> Ventura</w:t>
       </w:r>
     </w:p>
     <w:p>
@@ -503,6 +543,7 @@
           <w:lang w:val="fr-FR"/>
         </w:rPr>
       </w:pPr>
+      <w:proofErr w:type="gramStart"/>
       <w:r>
         <w:rPr>
           <w:lang w:val="fr-FR"/>
@@ -515,6 +556,7 @@
         </w:rPr>
         <w:t>:</w:t>
       </w:r>
+      <w:proofErr w:type="gramEnd"/>
       <w:r>
         <w:rPr>
           <w:lang w:val="fr-FR"/>
@@ -727,11 +769,19 @@
           <w:lang w:val="fr-FR"/>
         </w:rPr>
       </w:pPr>
+      <w:proofErr w:type="spellStart"/>
       <w:r>
         <w:rPr>
           <w:lang w:val="fr-FR"/>
         </w:rPr>
-        <w:t>Mahirul Islam                                          261055404                                    mahirul.islam@mail.mcgill.ca</w:t>
+        <w:t>Mahirul</w:t>
+      </w:r>
+      <w:proofErr w:type="spellEnd"/>
+      <w:r>
+        <w:rPr>
+          <w:lang w:val="fr-FR"/>
+        </w:rPr>
+        <w:t xml:space="preserve"> Islam                                          261055404                                    mahirul.islam@mail.mcgill.ca</w:t>
       </w:r>
     </w:p>
     <w:p>
@@ -909,7 +959,21 @@
         <w:rPr>
           <w:lang w:val="en-CA"/>
         </w:rPr>
-        <w:t xml:space="preserve"> payload (POST /categories), specifying a title and description. The ID is auto-generated, and the category is successfully added.</w:t>
+        <w:t xml:space="preserve"> payload (POST /categories), specifying a title and description. The ID is </w:t>
+      </w:r>
+      <w:proofErr w:type="gramStart"/>
+      <w:r>
+        <w:rPr>
+          <w:lang w:val="en-CA"/>
+        </w:rPr>
+        <w:t>auto-generated</w:t>
+      </w:r>
+      <w:proofErr w:type="gramEnd"/>
+      <w:r>
+        <w:rPr>
+          <w:lang w:val="en-CA"/>
+        </w:rPr>
+        <w:t>, and the category is successfully added.</w:t>
       </w:r>
     </w:p>
     <w:p>
@@ -1247,7 +1311,49 @@
         <w:rPr>
           <w:lang w:val="en-CA"/>
         </w:rPr>
-        <w:t xml:space="preserve"> PM: Attempted to retrieve todos related to category ID = 1 (GET /categories/1/todos). Returns a list of todos as expected.</w:t>
+        <w:t xml:space="preserve"> PM: Attempted to retrieve </w:t>
+      </w:r>
+      <w:proofErr w:type="spellStart"/>
+      <w:r>
+        <w:rPr>
+          <w:lang w:val="en-CA"/>
+        </w:rPr>
+        <w:t>todos</w:t>
+      </w:r>
+      <w:proofErr w:type="spellEnd"/>
+      <w:r>
+        <w:rPr>
+          <w:lang w:val="en-CA"/>
+        </w:rPr>
+        <w:t xml:space="preserve"> related to category ID = 1 (GET /categories/1/</w:t>
+      </w:r>
+      <w:proofErr w:type="spellStart"/>
+      <w:r>
+        <w:rPr>
+          <w:lang w:val="en-CA"/>
+        </w:rPr>
+        <w:t>todos</w:t>
+      </w:r>
+      <w:proofErr w:type="spellEnd"/>
+      <w:r>
+        <w:rPr>
+          <w:lang w:val="en-CA"/>
+        </w:rPr>
+        <w:t xml:space="preserve">). Returns a list of </w:t>
+      </w:r>
+      <w:proofErr w:type="spellStart"/>
+      <w:r>
+        <w:rPr>
+          <w:lang w:val="en-CA"/>
+        </w:rPr>
+        <w:t>todos</w:t>
+      </w:r>
+      <w:proofErr w:type="spellEnd"/>
+      <w:r>
+        <w:rPr>
+          <w:lang w:val="en-CA"/>
+        </w:rPr>
+        <w:t xml:space="preserve"> as expected.</w:t>
       </w:r>
     </w:p>
     <w:p>
@@ -1280,19 +1386,79 @@
         <w:rPr>
           <w:lang w:val="en-CA"/>
         </w:rPr>
-        <w:t xml:space="preserve"> PM: Tested a GET request for todos related to a nonexistent category (GET /categories/999/todos). Response returns </w:t>
-      </w:r>
-      <w:r>
-        <w:rPr>
-          <w:lang w:val="en-CA"/>
-        </w:rPr>
-        <w:t>todos of another id (the only todo-category relation that exists)</w:t>
-      </w:r>
-      <w:r>
-        <w:rPr>
-          <w:lang w:val="en-CA"/>
-        </w:rPr>
-        <w:t xml:space="preserve">, which was unexpected. </w:t>
+        <w:t xml:space="preserve"> PM: Tested a GET request for </w:t>
+      </w:r>
+      <w:proofErr w:type="spellStart"/>
+      <w:r>
+        <w:rPr>
+          <w:lang w:val="en-CA"/>
+        </w:rPr>
+        <w:t>todos</w:t>
+      </w:r>
+      <w:proofErr w:type="spellEnd"/>
+      <w:r>
+        <w:rPr>
+          <w:lang w:val="en-CA"/>
+        </w:rPr>
+        <w:t xml:space="preserve"> related to a nonexistent category (GET /categories/</w:t>
+      </w:r>
+      <w:r>
+        <w:rPr>
+          <w:lang w:val="en-CA"/>
+        </w:rPr>
+        <w:t>2</w:t>
+      </w:r>
+      <w:r>
+        <w:rPr>
+          <w:lang w:val="en-CA"/>
+        </w:rPr>
+        <w:t>0</w:t>
+      </w:r>
+      <w:r>
+        <w:rPr>
+          <w:lang w:val="en-CA"/>
+        </w:rPr>
+        <w:t>/</w:t>
+      </w:r>
+      <w:proofErr w:type="spellStart"/>
+      <w:r>
+        <w:rPr>
+          <w:lang w:val="en-CA"/>
+        </w:rPr>
+        <w:t>todos</w:t>
+      </w:r>
+      <w:proofErr w:type="spellEnd"/>
+      <w:r>
+        <w:rPr>
+          <w:lang w:val="en-CA"/>
+        </w:rPr>
+        <w:t xml:space="preserve">). Response </w:t>
+      </w:r>
+      <w:r>
+        <w:rPr>
+          <w:lang w:val="en-CA"/>
+        </w:rPr>
+        <w:t xml:space="preserve">return empty </w:t>
+      </w:r>
+      <w:proofErr w:type="spellStart"/>
+      <w:r>
+        <w:rPr>
+          <w:lang w:val="en-CA"/>
+        </w:rPr>
+        <w:t>todo</w:t>
+      </w:r>
+      <w:proofErr w:type="spellEnd"/>
+      <w:r>
+        <w:rPr>
+          <w:lang w:val="en-CA"/>
+        </w:rPr>
+        <w:t xml:space="preserve">, </w:t>
+      </w:r>
+      <w:r>
+        <w:rPr>
+          <w:lang w:val="en-CA"/>
+        </w:rPr>
+        <w:t xml:space="preserve">which was unexpected. </w:t>
       </w:r>
       <w:r>
         <w:rPr>
@@ -1418,7 +1584,19 @@
         <w:rPr>
           <w:lang w:val="en-CA"/>
         </w:rPr>
-        <w:t>Description: Trying to get all project items related to a nonexistent category with ID = 20. Returns status 200 and an empty list. This wasn't expected as the category with the provided ID doesn't exist.</w:t>
+        <w:t xml:space="preserve">Description: Trying to get all project items related to a nonexistent category with ID = 20. Returns status 200 and </w:t>
+      </w:r>
+      <w:r>
+        <w:rPr>
+          <w:lang w:val="en-CA"/>
+        </w:rPr>
+        <w:t>project related to another category</w:t>
+      </w:r>
+      <w:r>
+        <w:rPr>
+          <w:lang w:val="en-CA"/>
+        </w:rPr>
+        <w:t>. This wasn't expected as the category with the provided ID doesn't exist.</w:t>
       </w:r>
     </w:p>
     <w:p>
@@ -1440,18 +1618,53 @@
           <w:lang w:val="en-CA"/>
         </w:rPr>
       </w:pPr>
-    </w:p>
-    <w:p>
-      <w:pPr>
-        <w:rPr>
-          <w:lang w:val="en-CA"/>
-        </w:rPr>
-      </w:pPr>
-      <w:r>
-        <w:rPr>
-          <w:lang w:val="en-CA"/>
-        </w:rPr>
-        <w:t>2) Endpoint: /categories/:id/todos, Request Type: GET</w:t>
+      <w:r>
+        <w:rPr>
+          <w:noProof/>
+          <w:lang w:val="en-CA"/>
+          <w14:ligatures w14:val="standardContextual"/>
+        </w:rPr>
+        <w:drawing>
+          <wp:inline distT="0" distB="0" distL="0" distR="0" wp14:anchorId="4A9AA669" wp14:editId="411F0D41">
+            <wp:extent cx="5943600" cy="784225"/>
+            <wp:effectExtent l="0" t="0" r="0" b="3175"/>
+            <wp:docPr id="1824370987" name="Picture 12" descr="A black screen with white text&#10;&#10;AI-generated content may be incorrect."/>
+            <wp:cNvGraphicFramePr>
+              <a:graphicFrameLocks xmlns:a="http://schemas.openxmlformats.org/drawingml/2006/main" noChangeAspect="1"/>
+            </wp:cNvGraphicFramePr>
+            <a:graphic xmlns:a="http://schemas.openxmlformats.org/drawingml/2006/main">
+              <a:graphicData uri="http://schemas.openxmlformats.org/drawingml/2006/picture">
+                <pic:pic xmlns:pic="http://schemas.openxmlformats.org/drawingml/2006/picture">
+                  <pic:nvPicPr>
+                    <pic:cNvPr id="1824370987" name="Picture 12" descr="A black screen with white text&#10;&#10;AI-generated content may be incorrect."/>
+                    <pic:cNvPicPr/>
+                  </pic:nvPicPr>
+                  <pic:blipFill>
+                    <a:blip r:embed="rId5">
+                      <a:extLst>
+                        <a:ext uri="{28A0092B-C50C-407E-A947-70E740481C1C}">
+                          <a14:useLocalDpi xmlns:a14="http://schemas.microsoft.com/office/drawing/2010/main" val="0"/>
+                        </a:ext>
+                      </a:extLst>
+                    </a:blip>
+                    <a:stretch>
+                      <a:fillRect/>
+                    </a:stretch>
+                  </pic:blipFill>
+                  <pic:spPr>
+                    <a:xfrm>
+                      <a:off x="0" y="0"/>
+                      <a:ext cx="5943600" cy="784225"/>
+                    </a:xfrm>
+                    <a:prstGeom prst="rect">
+                      <a:avLst/>
+                    </a:prstGeom>
+                  </pic:spPr>
+                </pic:pic>
+              </a:graphicData>
+            </a:graphic>
+          </wp:inline>
+        </w:drawing>
       </w:r>
     </w:p>
     <w:p>
@@ -1465,7 +1678,72 @@
           <w:lang w:val="en-CA"/>
         </w:rPr>
         <w:lastRenderedPageBreak/>
-        <w:t>Description: Trying to get all todos related to a nonexistent category with ID = 999. Returns todos for another category. This wasn't expected as the category with the provided ID doesn't exist.</w:t>
+        <w:t>2) Endpoint: /categories/:id/</w:t>
+      </w:r>
+      <w:proofErr w:type="spellStart"/>
+      <w:r>
+        <w:rPr>
+          <w:lang w:val="en-CA"/>
+        </w:rPr>
+        <w:t>todos</w:t>
+      </w:r>
+      <w:proofErr w:type="spellEnd"/>
+      <w:r>
+        <w:rPr>
+          <w:lang w:val="en-CA"/>
+        </w:rPr>
+        <w:t>, Request Type: GET</w:t>
+      </w:r>
+    </w:p>
+    <w:p>
+      <w:pPr>
+        <w:rPr>
+          <w:lang w:val="en-CA"/>
+        </w:rPr>
+      </w:pPr>
+      <w:r>
+        <w:rPr>
+          <w:lang w:val="en-CA"/>
+        </w:rPr>
+        <w:t xml:space="preserve">Description: Trying to get all </w:t>
+      </w:r>
+      <w:proofErr w:type="spellStart"/>
+      <w:r>
+        <w:rPr>
+          <w:lang w:val="en-CA"/>
+        </w:rPr>
+        <w:t>todos</w:t>
+      </w:r>
+      <w:proofErr w:type="spellEnd"/>
+      <w:r>
+        <w:rPr>
+          <w:lang w:val="en-CA"/>
+        </w:rPr>
+        <w:t xml:space="preserve"> related to a nonexistent category with ID = </w:t>
+      </w:r>
+      <w:r>
+        <w:rPr>
+          <w:lang w:val="en-CA"/>
+        </w:rPr>
+        <w:t>20</w:t>
+      </w:r>
+      <w:r>
+        <w:rPr>
+          <w:lang w:val="en-CA"/>
+        </w:rPr>
+        <w:t xml:space="preserve">. Returns </w:t>
+      </w:r>
+      <w:r>
+        <w:rPr>
+          <w:lang w:val="en-CA"/>
+        </w:rPr>
+        <w:t>empty list</w:t>
+      </w:r>
+      <w:r>
+        <w:rPr>
+          <w:lang w:val="en-CA"/>
+        </w:rPr>
+        <w:t>. This wasn't expected as the category with the provided ID doesn't exist.</w:t>
       </w:r>
     </w:p>
     <w:p>
@@ -1479,6 +1757,54 @@
           <w:lang w:val="en-CA"/>
         </w:rPr>
         <w:t>Risk: Data concern. The user should not have access to this data.</w:t>
+      </w:r>
+      <w:r>
+        <w:rPr>
+          <w:noProof/>
+          <w:lang w:val="en-CA"/>
+          <w14:ligatures w14:val="standardContextual"/>
+        </w:rPr>
+        <w:drawing>
+          <wp:inline distT="0" distB="0" distL="0" distR="0" wp14:anchorId="4563C0A8" wp14:editId="48226A40">
+            <wp:extent cx="5943600" cy="467360"/>
+            <wp:effectExtent l="0" t="0" r="0" b="2540"/>
+            <wp:docPr id="2048400272" name="Picture 13"/>
+            <wp:cNvGraphicFramePr>
+              <a:graphicFrameLocks xmlns:a="http://schemas.openxmlformats.org/drawingml/2006/main" noChangeAspect="1"/>
+            </wp:cNvGraphicFramePr>
+            <a:graphic xmlns:a="http://schemas.openxmlformats.org/drawingml/2006/main">
+              <a:graphicData uri="http://schemas.openxmlformats.org/drawingml/2006/picture">
+                <pic:pic xmlns:pic="http://schemas.openxmlformats.org/drawingml/2006/picture">
+                  <pic:nvPicPr>
+                    <pic:cNvPr id="2048400272" name="Picture 2048400272"/>
+                    <pic:cNvPicPr/>
+                  </pic:nvPicPr>
+                  <pic:blipFill>
+                    <a:blip r:embed="rId6">
+                      <a:extLst>
+                        <a:ext uri="{28A0092B-C50C-407E-A947-70E740481C1C}">
+                          <a14:useLocalDpi xmlns:a14="http://schemas.microsoft.com/office/drawing/2010/main" val="0"/>
+                        </a:ext>
+                      </a:extLst>
+                    </a:blip>
+                    <a:stretch>
+                      <a:fillRect/>
+                    </a:stretch>
+                  </pic:blipFill>
+                  <pic:spPr>
+                    <a:xfrm>
+                      <a:off x="0" y="0"/>
+                      <a:ext cx="5943600" cy="467360"/>
+                    </a:xfrm>
+                    <a:prstGeom prst="rect">
+                      <a:avLst/>
+                    </a:prstGeom>
+                  </pic:spPr>
+                </pic:pic>
+              </a:graphicData>
+            </a:graphic>
+          </wp:inline>
+        </w:drawing>
       </w:r>
     </w:p>
     <w:p>
@@ -1759,7 +2085,21 @@
         <w:rPr>
           <w:lang w:val="en-CA"/>
         </w:rPr>
-        <w:t>Retrieve and delete relationships between categories, projects, and todos.</w:t>
+        <w:t xml:space="preserve">Retrieve and delete relationships between categories, projects, and </w:t>
+      </w:r>
+      <w:proofErr w:type="spellStart"/>
+      <w:r>
+        <w:rPr>
+          <w:lang w:val="en-CA"/>
+        </w:rPr>
+        <w:t>todos</w:t>
+      </w:r>
+      <w:proofErr w:type="spellEnd"/>
+      <w:r>
+        <w:rPr>
+          <w:lang w:val="en-CA"/>
+        </w:rPr>
+        <w:t>.</w:t>
       </w:r>
     </w:p>
     <w:p>

</xml_diff>

<commit_message>
add new test ideas and summary in session notes
</commit_message>
<xml_diff>
--- a/sessionNotes/session3_category.docx
+++ b/sessionNotes/session3_category.docx
@@ -1935,7 +1935,19 @@
         <w:rPr>
           <w:lang w:val="en-CA"/>
         </w:rPr>
-        <w:t>Bug #2: Returns data for an invalid request (nonexistent category).</w:t>
+        <w:t xml:space="preserve">Bug #2: Returns </w:t>
+      </w:r>
+      <w:r>
+        <w:rPr>
+          <w:lang w:val="en-CA"/>
+        </w:rPr>
+        <w:t>empty list for invalid request</w:t>
+      </w:r>
+      <w:r>
+        <w:rPr>
+          <w:lang w:val="en-CA"/>
+        </w:rPr>
+        <w:t xml:space="preserve"> (nonexistent category).</w:t>
       </w:r>
     </w:p>
     <w:p>
@@ -1954,6 +1966,8 @@
     <w:p>
       <w:pPr>
         <w:rPr>
+          <w:sz w:val="10"/>
+          <w:szCs w:val="10"/>
           <w:lang w:val="en-CA"/>
         </w:rPr>
       </w:pPr>
@@ -1976,7 +1990,7 @@
         <mc:AlternateContent>
           <mc:Choice Requires="wps">
             <w:drawing>
-              <wp:anchor distT="0" distB="0" distL="114300" distR="114300" simplePos="0" relativeHeight="251677696" behindDoc="0" locked="0" layoutInCell="1" allowOverlap="1" wp14:anchorId="6028289E" wp14:editId="67D43343">
+              <wp:anchor distT="0" distB="0" distL="114300" distR="114300" simplePos="0" relativeHeight="251677696" behindDoc="0" locked="0" layoutInCell="1" allowOverlap="1" wp14:anchorId="6028289E" wp14:editId="25DD2C1A">
                 <wp:simplePos x="0" y="0"/>
                 <wp:positionH relativeFrom="column">
                   <wp:posOffset>-1360</wp:posOffset>
@@ -2025,7 +2039,7 @@
           </mc:Choice>
           <mc:Fallback>
             <w:pict>
-              <v:line w14:anchorId="74FE168A" id="Straight Connector 1" o:spid="_x0000_s1026" style="position:absolute;z-index:251677696;visibility:visible;mso-wrap-style:square;mso-wrap-distance-left:9pt;mso-wrap-distance-top:0;mso-wrap-distance-right:9pt;mso-wrap-distance-bottom:0;mso-position-horizontal:absolute;mso-position-horizontal-relative:text;mso-position-vertical:absolute;mso-position-vertical-relative:text" from="-.1pt,17.4pt" to="471.9pt,17.4pt" o:gfxdata="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" strokecolor="black [3200]" strokeweight=".5pt">
+              <v:line w14:anchorId="2FB17D86" id="Straight Connector 1" o:spid="_x0000_s1026" style="position:absolute;z-index:251677696;visibility:visible;mso-wrap-style:square;mso-wrap-distance-left:9pt;mso-wrap-distance-top:0;mso-wrap-distance-right:9pt;mso-wrap-distance-bottom:0;mso-position-horizontal:absolute;mso-position-horizontal-relative:text;mso-position-vertical:absolute;mso-position-vertical-relative:text" from="-.1pt,17.4pt" to="471.9pt,17.4pt" o:gfxdata="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" strokecolor="black [3200]" strokeweight=".5pt">
                 <v:stroke joinstyle="miter"/>
               </v:line>
             </w:pict>
@@ -2112,16 +2126,345 @@
     <w:p>
       <w:pPr>
         <w:rPr>
-          <w:lang w:val="en-CA"/>
-        </w:rPr>
-      </w:pPr>
-    </w:p>
-    <w:p>
-      <w:pPr>
-        <w:rPr>
-          <w:lang w:val="en-CA"/>
-        </w:rPr>
-      </w:pPr>
+          <w:b/>
+          <w:bCs/>
+          <w:lang w:val="en-CA"/>
+        </w:rPr>
+      </w:pPr>
+      <w:r>
+        <w:rPr>
+          <w:b/>
+          <w:bCs/>
+          <w:noProof/>
+          <w14:ligatures w14:val="standardContextual"/>
+        </w:rPr>
+        <mc:AlternateContent>
+          <mc:Choice Requires="wps">
+            <w:drawing>
+              <wp:anchor distT="0" distB="0" distL="114300" distR="114300" simplePos="0" relativeHeight="251681792" behindDoc="0" locked="0" layoutInCell="1" allowOverlap="1" wp14:anchorId="39F046ED" wp14:editId="39DB2C0B">
+                <wp:simplePos x="0" y="0"/>
+                <wp:positionH relativeFrom="column">
+                  <wp:posOffset>2771</wp:posOffset>
+                </wp:positionH>
+                <wp:positionV relativeFrom="paragraph">
+                  <wp:posOffset>245918</wp:posOffset>
+                </wp:positionV>
+                <wp:extent cx="5994400" cy="0"/>
+                <wp:effectExtent l="0" t="0" r="12700" b="12700"/>
+                <wp:wrapNone/>
+                <wp:docPr id="1990978116" name="Straight Connector 1"/>
+                <wp:cNvGraphicFramePr/>
+                <a:graphic xmlns:a="http://schemas.openxmlformats.org/drawingml/2006/main">
+                  <a:graphicData uri="http://schemas.microsoft.com/office/word/2010/wordprocessingShape">
+                    <wps:wsp>
+                      <wps:cNvCnPr/>
+                      <wps:spPr>
+                        <a:xfrm>
+                          <a:off x="0" y="0"/>
+                          <a:ext cx="5994400" cy="0"/>
+                        </a:xfrm>
+                        <a:prstGeom prst="line">
+                          <a:avLst/>
+                        </a:prstGeom>
+                      </wps:spPr>
+                      <wps:style>
+                        <a:lnRef idx="1">
+                          <a:schemeClr val="dk1"/>
+                        </a:lnRef>
+                        <a:fillRef idx="0">
+                          <a:schemeClr val="dk1"/>
+                        </a:fillRef>
+                        <a:effectRef idx="0">
+                          <a:schemeClr val="dk1"/>
+                        </a:effectRef>
+                        <a:fontRef idx="minor">
+                          <a:schemeClr val="tx1"/>
+                        </a:fontRef>
+                      </wps:style>
+                      <wps:bodyPr/>
+                    </wps:wsp>
+                  </a:graphicData>
+                </a:graphic>
+              </wp:anchor>
+            </w:drawing>
+          </mc:Choice>
+          <mc:Fallback>
+            <w:pict>
+              <v:line w14:anchorId="20F13ED0" id="Straight Connector 1" o:spid="_x0000_s1026" style="position:absolute;z-index:251681792;visibility:visible;mso-wrap-style:square;mso-wrap-distance-left:9pt;mso-wrap-distance-top:0;mso-wrap-distance-right:9pt;mso-wrap-distance-bottom:0;mso-position-horizontal:absolute;mso-position-horizontal-relative:text;mso-position-vertical:absolute;mso-position-vertical-relative:text" from=".2pt,19.35pt" to="472.2pt,19.35pt" o:gfxdata="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" strokecolor="black [3200]" strokeweight=".5pt">
+                <v:stroke joinstyle="miter"/>
+              </v:line>
+            </w:pict>
+          </mc:Fallback>
+        </mc:AlternateContent>
+      </w:r>
+      <w:r>
+        <w:rPr>
+          <w:b/>
+          <w:bCs/>
+          <w:lang w:val="en-CA"/>
+        </w:rPr>
+        <w:t>SUMMARY OF SESSION FINDINGS</w:t>
+      </w:r>
+    </w:p>
+    <w:p>
+      <w:pPr>
+        <w:pStyle w:val="ListParagraph"/>
+        <w:rPr>
+          <w:lang w:val="en-CA"/>
+        </w:rPr>
+      </w:pPr>
+    </w:p>
+    <w:p>
+      <w:pPr>
+        <w:pStyle w:val="ListParagraph"/>
+        <w:numPr>
+          <w:ilvl w:val="0"/>
+          <w:numId w:val="5"/>
+        </w:numPr>
+        <w:rPr>
+          <w:lang w:val="en-CA"/>
+        </w:rPr>
+      </w:pPr>
+      <w:r>
+        <w:rPr>
+          <w:lang w:val="en-CA"/>
+        </w:rPr>
+        <w:t>The API supports CRUD operations for categories.</w:t>
+      </w:r>
+    </w:p>
+    <w:p>
+      <w:pPr>
+        <w:pStyle w:val="ListParagraph"/>
+        <w:numPr>
+          <w:ilvl w:val="0"/>
+          <w:numId w:val="5"/>
+        </w:numPr>
+        <w:rPr>
+          <w:lang w:val="en-CA"/>
+        </w:rPr>
+      </w:pPr>
+      <w:r>
+        <w:rPr>
+          <w:lang w:val="en-CA"/>
+        </w:rPr>
+        <w:t xml:space="preserve">We can create, retrieve and delete relationships between categories, projects and </w:t>
+      </w:r>
+      <w:proofErr w:type="spellStart"/>
+      <w:r>
+        <w:rPr>
+          <w:lang w:val="en-CA"/>
+        </w:rPr>
+        <w:t>todos</w:t>
+      </w:r>
+      <w:proofErr w:type="spellEnd"/>
+      <w:r>
+        <w:rPr>
+          <w:lang w:val="en-CA"/>
+        </w:rPr>
+        <w:t>.</w:t>
+      </w:r>
+    </w:p>
+    <w:p>
+      <w:pPr>
+        <w:pStyle w:val="ListParagraph"/>
+        <w:numPr>
+          <w:ilvl w:val="0"/>
+          <w:numId w:val="5"/>
+        </w:numPr>
+        <w:rPr>
+          <w:lang w:val="en-CA"/>
+        </w:rPr>
+      </w:pPr>
+      <w:r>
+        <w:rPr>
+          <w:lang w:val="en-CA"/>
+        </w:rPr>
+        <w:t xml:space="preserve">The API returns status 200 with </w:t>
+      </w:r>
+      <w:r>
+        <w:rPr>
+          <w:lang w:val="en-CA"/>
+        </w:rPr>
+        <w:t>a project of another category when the category requested is invalid</w:t>
+      </w:r>
+      <w:r>
+        <w:rPr>
+          <w:lang w:val="en-CA"/>
+        </w:rPr>
+        <w:t>.</w:t>
+      </w:r>
+      <w:r>
+        <w:rPr>
+          <w:lang w:val="en-CA"/>
+        </w:rPr>
+        <w:t xml:space="preserve"> This could leak unwanted data to the user.</w:t>
+      </w:r>
+    </w:p>
+    <w:p>
+      <w:pPr>
+        <w:pStyle w:val="ListParagraph"/>
+        <w:numPr>
+          <w:ilvl w:val="0"/>
+          <w:numId w:val="5"/>
+        </w:numPr>
+        <w:rPr>
+          <w:lang w:val="en-CA"/>
+        </w:rPr>
+      </w:pPr>
+      <w:r>
+        <w:rPr>
+          <w:lang w:val="en-CA"/>
+        </w:rPr>
+        <w:t>Some endpoints return 404, while others return 200 with an empty list</w:t>
+      </w:r>
+      <w:r>
+        <w:rPr>
+          <w:lang w:val="en-CA"/>
+        </w:rPr>
+        <w:t>, making the API error handling inconsistent</w:t>
+      </w:r>
+      <w:r>
+        <w:rPr>
+          <w:lang w:val="en-CA"/>
+        </w:rPr>
+        <w:t>.</w:t>
+      </w:r>
+    </w:p>
+    <w:p>
+      <w:pPr>
+        <w:pStyle w:val="ListParagraph"/>
+        <w:rPr>
+          <w:lang w:val="en-CA"/>
+        </w:rPr>
+      </w:pPr>
+    </w:p>
+    <w:p>
+      <w:pPr>
+        <w:rPr>
+          <w:b/>
+          <w:bCs/>
+          <w:lang w:val="en-CA"/>
+        </w:rPr>
+      </w:pPr>
+      <w:r>
+        <w:rPr>
+          <w:b/>
+          <w:bCs/>
+          <w:noProof/>
+          <w14:ligatures w14:val="standardContextual"/>
+        </w:rPr>
+        <mc:AlternateContent>
+          <mc:Choice Requires="wps">
+            <w:drawing>
+              <wp:anchor distT="0" distB="0" distL="114300" distR="114300" simplePos="0" relativeHeight="251683840" behindDoc="0" locked="0" layoutInCell="1" allowOverlap="1" wp14:anchorId="15378F65" wp14:editId="0F84E545">
+                <wp:simplePos x="0" y="0"/>
+                <wp:positionH relativeFrom="column">
+                  <wp:posOffset>2771</wp:posOffset>
+                </wp:positionH>
+                <wp:positionV relativeFrom="paragraph">
+                  <wp:posOffset>245918</wp:posOffset>
+                </wp:positionV>
+                <wp:extent cx="5994400" cy="0"/>
+                <wp:effectExtent l="0" t="0" r="12700" b="12700"/>
+                <wp:wrapNone/>
+                <wp:docPr id="1247326614" name="Straight Connector 1"/>
+                <wp:cNvGraphicFramePr/>
+                <a:graphic xmlns:a="http://schemas.openxmlformats.org/drawingml/2006/main">
+                  <a:graphicData uri="http://schemas.microsoft.com/office/word/2010/wordprocessingShape">
+                    <wps:wsp>
+                      <wps:cNvCnPr/>
+                      <wps:spPr>
+                        <a:xfrm>
+                          <a:off x="0" y="0"/>
+                          <a:ext cx="5994400" cy="0"/>
+                        </a:xfrm>
+                        <a:prstGeom prst="line">
+                          <a:avLst/>
+                        </a:prstGeom>
+                      </wps:spPr>
+                      <wps:style>
+                        <a:lnRef idx="1">
+                          <a:schemeClr val="dk1"/>
+                        </a:lnRef>
+                        <a:fillRef idx="0">
+                          <a:schemeClr val="dk1"/>
+                        </a:fillRef>
+                        <a:effectRef idx="0">
+                          <a:schemeClr val="dk1"/>
+                        </a:effectRef>
+                        <a:fontRef idx="minor">
+                          <a:schemeClr val="tx1"/>
+                        </a:fontRef>
+                      </wps:style>
+                      <wps:bodyPr/>
+                    </wps:wsp>
+                  </a:graphicData>
+                </a:graphic>
+              </wp:anchor>
+            </w:drawing>
+          </mc:Choice>
+          <mc:Fallback>
+            <w:pict>
+              <v:line w14:anchorId="387DAE22" id="Straight Connector 1" o:spid="_x0000_s1026" style="position:absolute;z-index:251683840;visibility:visible;mso-wrap-style:square;mso-wrap-distance-left:9pt;mso-wrap-distance-top:0;mso-wrap-distance-right:9pt;mso-wrap-distance-bottom:0;mso-position-horizontal:absolute;mso-position-horizontal-relative:text;mso-position-vertical:absolute;mso-position-vertical-relative:text" from=".2pt,19.35pt" to="472.2pt,19.35pt" o:gfxdata="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" strokecolor="black [3200]" strokeweight=".5pt">
+                <v:stroke joinstyle="miter"/>
+              </v:line>
+            </w:pict>
+          </mc:Fallback>
+        </mc:AlternateContent>
+      </w:r>
+      <w:r>
+        <w:rPr>
+          <w:b/>
+          <w:bCs/>
+          <w:lang w:val="en-CA"/>
+        </w:rPr>
+        <w:t>NEW TESTING IDEAS</w:t>
+      </w:r>
+    </w:p>
+    <w:p>
+      <w:pPr>
+        <w:pStyle w:val="ListParagraph"/>
+        <w:ind w:left="0"/>
+        <w:rPr>
+          <w:lang w:val="en-CA"/>
+        </w:rPr>
+      </w:pPr>
+    </w:p>
+    <w:p>
+      <w:pPr>
+        <w:pStyle w:val="ListParagraph"/>
+        <w:numPr>
+          <w:ilvl w:val="0"/>
+          <w:numId w:val="6"/>
+        </w:numPr>
+        <w:rPr>
+          <w:lang w:val="en-CA"/>
+        </w:rPr>
+      </w:pPr>
+      <w:r>
+        <w:rPr>
+          <w:lang w:val="en-CA"/>
+        </w:rPr>
+        <w:t>Verify that all endpoints return correct error codes</w:t>
+      </w:r>
+    </w:p>
+    <w:p>
+      <w:pPr>
+        <w:pStyle w:val="ListParagraph"/>
+        <w:numPr>
+          <w:ilvl w:val="0"/>
+          <w:numId w:val="6"/>
+        </w:numPr>
+        <w:rPr>
+          <w:lang w:val="en-CA"/>
+        </w:rPr>
+      </w:pPr>
+      <w:r>
+        <w:rPr>
+          <w:lang w:val="en-CA"/>
+        </w:rPr>
+        <w:t>Ensure that error codes are consistent for different API’s error handlings</w:t>
+      </w:r>
     </w:p>
     <w:sectPr>
       <w:pgSz w:w="12240" w:h="15840"/>
@@ -2362,6 +2705,232 @@
     </w:lvl>
   </w:abstractNum>
   <w:abstractNum w:abstractNumId="2" w15:restartNumberingAfterBreak="0">
+    <w:nsid w:val="3AFD3995"/>
+    <w:multiLevelType w:val="hybridMultilevel"/>
+    <w:tmpl w:val="7F80DDF8"/>
+    <w:lvl w:ilvl="0" w:tplc="04090001">
+      <w:start w:val="1"/>
+      <w:numFmt w:val="bullet"/>
+      <w:lvlText w:val=""/>
+      <w:lvlJc w:val="left"/>
+      <w:pPr>
+        <w:ind w:left="720" w:hanging="360"/>
+      </w:pPr>
+      <w:rPr>
+        <w:rFonts w:ascii="Symbol" w:hAnsi="Symbol" w:hint="default"/>
+      </w:rPr>
+    </w:lvl>
+    <w:lvl w:ilvl="1" w:tplc="04090003" w:tentative="1">
+      <w:start w:val="1"/>
+      <w:numFmt w:val="bullet"/>
+      <w:lvlText w:val="o"/>
+      <w:lvlJc w:val="left"/>
+      <w:pPr>
+        <w:ind w:left="1440" w:hanging="360"/>
+      </w:pPr>
+      <w:rPr>
+        <w:rFonts w:ascii="Courier New" w:hAnsi="Courier New" w:cs="Courier New" w:hint="default"/>
+      </w:rPr>
+    </w:lvl>
+    <w:lvl w:ilvl="2" w:tplc="04090005" w:tentative="1">
+      <w:start w:val="1"/>
+      <w:numFmt w:val="bullet"/>
+      <w:lvlText w:val=""/>
+      <w:lvlJc w:val="left"/>
+      <w:pPr>
+        <w:ind w:left="2160" w:hanging="360"/>
+      </w:pPr>
+      <w:rPr>
+        <w:rFonts w:ascii="Wingdings" w:hAnsi="Wingdings" w:hint="default"/>
+      </w:rPr>
+    </w:lvl>
+    <w:lvl w:ilvl="3" w:tplc="04090001" w:tentative="1">
+      <w:start w:val="1"/>
+      <w:numFmt w:val="bullet"/>
+      <w:lvlText w:val=""/>
+      <w:lvlJc w:val="left"/>
+      <w:pPr>
+        <w:ind w:left="2880" w:hanging="360"/>
+      </w:pPr>
+      <w:rPr>
+        <w:rFonts w:ascii="Symbol" w:hAnsi="Symbol" w:hint="default"/>
+      </w:rPr>
+    </w:lvl>
+    <w:lvl w:ilvl="4" w:tplc="04090003" w:tentative="1">
+      <w:start w:val="1"/>
+      <w:numFmt w:val="bullet"/>
+      <w:lvlText w:val="o"/>
+      <w:lvlJc w:val="left"/>
+      <w:pPr>
+        <w:ind w:left="3600" w:hanging="360"/>
+      </w:pPr>
+      <w:rPr>
+        <w:rFonts w:ascii="Courier New" w:hAnsi="Courier New" w:cs="Courier New" w:hint="default"/>
+      </w:rPr>
+    </w:lvl>
+    <w:lvl w:ilvl="5" w:tplc="04090005" w:tentative="1">
+      <w:start w:val="1"/>
+      <w:numFmt w:val="bullet"/>
+      <w:lvlText w:val=""/>
+      <w:lvlJc w:val="left"/>
+      <w:pPr>
+        <w:ind w:left="4320" w:hanging="360"/>
+      </w:pPr>
+      <w:rPr>
+        <w:rFonts w:ascii="Wingdings" w:hAnsi="Wingdings" w:hint="default"/>
+      </w:rPr>
+    </w:lvl>
+    <w:lvl w:ilvl="6" w:tplc="04090001" w:tentative="1">
+      <w:start w:val="1"/>
+      <w:numFmt w:val="bullet"/>
+      <w:lvlText w:val=""/>
+      <w:lvlJc w:val="left"/>
+      <w:pPr>
+        <w:ind w:left="5040" w:hanging="360"/>
+      </w:pPr>
+      <w:rPr>
+        <w:rFonts w:ascii="Symbol" w:hAnsi="Symbol" w:hint="default"/>
+      </w:rPr>
+    </w:lvl>
+    <w:lvl w:ilvl="7" w:tplc="04090003" w:tentative="1">
+      <w:start w:val="1"/>
+      <w:numFmt w:val="bullet"/>
+      <w:lvlText w:val="o"/>
+      <w:lvlJc w:val="left"/>
+      <w:pPr>
+        <w:ind w:left="5760" w:hanging="360"/>
+      </w:pPr>
+      <w:rPr>
+        <w:rFonts w:ascii="Courier New" w:hAnsi="Courier New" w:cs="Courier New" w:hint="default"/>
+      </w:rPr>
+    </w:lvl>
+    <w:lvl w:ilvl="8" w:tplc="04090005" w:tentative="1">
+      <w:start w:val="1"/>
+      <w:numFmt w:val="bullet"/>
+      <w:lvlText w:val=""/>
+      <w:lvlJc w:val="left"/>
+      <w:pPr>
+        <w:ind w:left="6480" w:hanging="360"/>
+      </w:pPr>
+      <w:rPr>
+        <w:rFonts w:ascii="Wingdings" w:hAnsi="Wingdings" w:hint="default"/>
+      </w:rPr>
+    </w:lvl>
+  </w:abstractNum>
+  <w:abstractNum w:abstractNumId="3" w15:restartNumberingAfterBreak="0">
+    <w:nsid w:val="4DD778FB"/>
+    <w:multiLevelType w:val="hybridMultilevel"/>
+    <w:tmpl w:val="04CC53F6"/>
+    <w:lvl w:ilvl="0" w:tplc="04090001">
+      <w:start w:val="1"/>
+      <w:numFmt w:val="bullet"/>
+      <w:lvlText w:val=""/>
+      <w:lvlJc w:val="left"/>
+      <w:pPr>
+        <w:ind w:left="720" w:hanging="360"/>
+      </w:pPr>
+      <w:rPr>
+        <w:rFonts w:ascii="Symbol" w:hAnsi="Symbol" w:hint="default"/>
+      </w:rPr>
+    </w:lvl>
+    <w:lvl w:ilvl="1" w:tplc="04090003" w:tentative="1">
+      <w:start w:val="1"/>
+      <w:numFmt w:val="bullet"/>
+      <w:lvlText w:val="o"/>
+      <w:lvlJc w:val="left"/>
+      <w:pPr>
+        <w:ind w:left="1440" w:hanging="360"/>
+      </w:pPr>
+      <w:rPr>
+        <w:rFonts w:ascii="Courier New" w:hAnsi="Courier New" w:cs="Courier New" w:hint="default"/>
+      </w:rPr>
+    </w:lvl>
+    <w:lvl w:ilvl="2" w:tplc="04090005" w:tentative="1">
+      <w:start w:val="1"/>
+      <w:numFmt w:val="bullet"/>
+      <w:lvlText w:val=""/>
+      <w:lvlJc w:val="left"/>
+      <w:pPr>
+        <w:ind w:left="2160" w:hanging="360"/>
+      </w:pPr>
+      <w:rPr>
+        <w:rFonts w:ascii="Wingdings" w:hAnsi="Wingdings" w:hint="default"/>
+      </w:rPr>
+    </w:lvl>
+    <w:lvl w:ilvl="3" w:tplc="04090001" w:tentative="1">
+      <w:start w:val="1"/>
+      <w:numFmt w:val="bullet"/>
+      <w:lvlText w:val=""/>
+      <w:lvlJc w:val="left"/>
+      <w:pPr>
+        <w:ind w:left="2880" w:hanging="360"/>
+      </w:pPr>
+      <w:rPr>
+        <w:rFonts w:ascii="Symbol" w:hAnsi="Symbol" w:hint="default"/>
+      </w:rPr>
+    </w:lvl>
+    <w:lvl w:ilvl="4" w:tplc="04090003" w:tentative="1">
+      <w:start w:val="1"/>
+      <w:numFmt w:val="bullet"/>
+      <w:lvlText w:val="o"/>
+      <w:lvlJc w:val="left"/>
+      <w:pPr>
+        <w:ind w:left="3600" w:hanging="360"/>
+      </w:pPr>
+      <w:rPr>
+        <w:rFonts w:ascii="Courier New" w:hAnsi="Courier New" w:cs="Courier New" w:hint="default"/>
+      </w:rPr>
+    </w:lvl>
+    <w:lvl w:ilvl="5" w:tplc="04090005" w:tentative="1">
+      <w:start w:val="1"/>
+      <w:numFmt w:val="bullet"/>
+      <w:lvlText w:val=""/>
+      <w:lvlJc w:val="left"/>
+      <w:pPr>
+        <w:ind w:left="4320" w:hanging="360"/>
+      </w:pPr>
+      <w:rPr>
+        <w:rFonts w:ascii="Wingdings" w:hAnsi="Wingdings" w:hint="default"/>
+      </w:rPr>
+    </w:lvl>
+    <w:lvl w:ilvl="6" w:tplc="04090001" w:tentative="1">
+      <w:start w:val="1"/>
+      <w:numFmt w:val="bullet"/>
+      <w:lvlText w:val=""/>
+      <w:lvlJc w:val="left"/>
+      <w:pPr>
+        <w:ind w:left="5040" w:hanging="360"/>
+      </w:pPr>
+      <w:rPr>
+        <w:rFonts w:ascii="Symbol" w:hAnsi="Symbol" w:hint="default"/>
+      </w:rPr>
+    </w:lvl>
+    <w:lvl w:ilvl="7" w:tplc="04090003" w:tentative="1">
+      <w:start w:val="1"/>
+      <w:numFmt w:val="bullet"/>
+      <w:lvlText w:val="o"/>
+      <w:lvlJc w:val="left"/>
+      <w:pPr>
+        <w:ind w:left="5760" w:hanging="360"/>
+      </w:pPr>
+      <w:rPr>
+        <w:rFonts w:ascii="Courier New" w:hAnsi="Courier New" w:cs="Courier New" w:hint="default"/>
+      </w:rPr>
+    </w:lvl>
+    <w:lvl w:ilvl="8" w:tplc="04090005" w:tentative="1">
+      <w:start w:val="1"/>
+      <w:numFmt w:val="bullet"/>
+      <w:lvlText w:val=""/>
+      <w:lvlJc w:val="left"/>
+      <w:pPr>
+        <w:ind w:left="6480" w:hanging="360"/>
+      </w:pPr>
+      <w:rPr>
+        <w:rFonts w:ascii="Wingdings" w:hAnsi="Wingdings" w:hint="default"/>
+      </w:rPr>
+    </w:lvl>
+  </w:abstractNum>
+  <w:abstractNum w:abstractNumId="4" w15:restartNumberingAfterBreak="0">
     <w:nsid w:val="567625DE"/>
     <w:multiLevelType w:val="hybridMultilevel"/>
     <w:tmpl w:val="CF78A776"/>
@@ -2474,7 +3043,7 @@
       </w:rPr>
     </w:lvl>
   </w:abstractNum>
-  <w:abstractNum w:abstractNumId="3" w15:restartNumberingAfterBreak="0">
+  <w:abstractNum w:abstractNumId="5" w15:restartNumberingAfterBreak="0">
     <w:nsid w:val="7E3937CF"/>
     <w:multiLevelType w:val="hybridMultilevel"/>
     <w:tmpl w:val="6136DD20"/>
@@ -2588,16 +3157,22 @@
     </w:lvl>
   </w:abstractNum>
   <w:num w:numId="1" w16cid:durableId="517695197">
-    <w:abstractNumId w:val="3"/>
+    <w:abstractNumId w:val="5"/>
   </w:num>
   <w:num w:numId="2" w16cid:durableId="1309628512">
     <w:abstractNumId w:val="1"/>
   </w:num>
   <w:num w:numId="3" w16cid:durableId="952856588">
-    <w:abstractNumId w:val="2"/>
+    <w:abstractNumId w:val="4"/>
   </w:num>
   <w:num w:numId="4" w16cid:durableId="1656644161">
     <w:abstractNumId w:val="0"/>
+  </w:num>
+  <w:num w:numId="5" w16cid:durableId="1775899750">
+    <w:abstractNumId w:val="2"/>
+  </w:num>
+  <w:num w:numId="6" w16cid:durableId="1013998343">
+    <w:abstractNumId w:val="3"/>
   </w:num>
 </w:numbering>
 </file>

</xml_diff>

<commit_message>
fix some tests and create bug summaries
</commit_message>
<xml_diff>
--- a/sessionNotes/session3_category.docx
+++ b/sessionNotes/session3_category.docx
@@ -787,9 +787,28 @@
     <w:p>
       <w:pPr>
         <w:rPr>
+          <w:lang w:val="en-CA"/>
+        </w:rPr>
+      </w:pPr>
+      <w:r>
+        <w:rPr>
+          <w:lang w:val="en-CA"/>
+        </w:rPr>
+        <w:t xml:space="preserve">Tiffany Miller                                           </w:t>
+      </w:r>
+      <w:r>
+        <w:rPr>
+          <w:lang w:val="en-CA"/>
+        </w:rPr>
+        <w:t>261113912                                    tiffany.miller@mail.mcgill.ca</w:t>
+      </w:r>
+    </w:p>
+    <w:p>
+      <w:pPr>
+        <w:rPr>
           <w:sz w:val="10"/>
           <w:szCs w:val="10"/>
-          <w:lang w:val="fr-FR"/>
+          <w:lang w:val="en-CA"/>
         </w:rPr>
       </w:pPr>
     </w:p>

</xml_diff>